<commit_message>
show shaun how i did it.
</commit_message>
<xml_diff>
--- a/Reviewer2.docx
+++ b/Reviewer2.docx
@@ -12,30 +12,70 @@
           <w:shd w:val="clear" w:color="auto" w:fill="FFFFFF"/>
         </w:rPr>
       </w:pPr>
-    </w:p>
-    <w:p>
-      <w:pPr>
-        <w:spacing w:after="0" w:line="240" w:lineRule="auto"/>
-        <w:rPr>
-          <w:rFonts w:ascii="Arial" w:hAnsi="Arial" w:cs="Arial"/>
-          <w:b/>
-          <w:color w:val="222222"/>
-          <w:shd w:val="clear" w:color="auto" w:fill="FFFFFF"/>
-        </w:rPr>
-      </w:pPr>
-    </w:p>
-    <w:p>
-      <w:pPr>
-        <w:spacing w:after="0" w:line="240" w:lineRule="auto"/>
-        <w:rPr>
-          <w:rFonts w:ascii="Arial" w:hAnsi="Arial" w:cs="Arial"/>
-          <w:b/>
-          <w:color w:val="222222"/>
-          <w:shd w:val="clear" w:color="auto" w:fill="FFFFFF"/>
-        </w:rPr>
-      </w:pPr>
+      <w:r>
+        <w:rPr>
+          <w:rFonts w:ascii="Arial" w:hAnsi="Arial" w:cs="Arial"/>
+          <w:b/>
+          <w:color w:val="222222"/>
+          <w:shd w:val="clear" w:color="auto" w:fill="FFFFFF"/>
+        </w:rPr>
+        <w:t>456</w:t>
+      </w:r>
       <w:bookmarkStart w:id="0" w:name="_GoBack"/>
       <w:bookmarkEnd w:id="0"/>
+    </w:p>
+    <w:p>
+      <w:pPr>
+        <w:spacing w:after="0" w:line="240" w:lineRule="auto"/>
+        <w:rPr>
+          <w:rFonts w:ascii="Arial" w:hAnsi="Arial" w:cs="Arial"/>
+          <w:b/>
+          <w:color w:val="222222"/>
+          <w:shd w:val="clear" w:color="auto" w:fill="FFFFFF"/>
+        </w:rPr>
+      </w:pPr>
+    </w:p>
+    <w:p>
+      <w:pPr>
+        <w:spacing w:after="0" w:line="240" w:lineRule="auto"/>
+        <w:rPr>
+          <w:rFonts w:ascii="Arial" w:hAnsi="Arial" w:cs="Arial"/>
+          <w:b/>
+          <w:color w:val="222222"/>
+          <w:shd w:val="clear" w:color="auto" w:fill="FFFFFF"/>
+        </w:rPr>
+      </w:pPr>
+      <w:r>
+        <w:rPr>
+          <w:rFonts w:ascii="Arial" w:hAnsi="Arial" w:cs="Arial"/>
+          <w:b/>
+          <w:color w:val="222222"/>
+          <w:shd w:val="clear" w:color="auto" w:fill="FFFFFF"/>
+        </w:rPr>
+        <w:t>123</w:t>
+      </w:r>
+    </w:p>
+    <w:p>
+      <w:pPr>
+        <w:spacing w:after="0" w:line="240" w:lineRule="auto"/>
+        <w:rPr>
+          <w:rFonts w:ascii="Arial" w:hAnsi="Arial" w:cs="Arial"/>
+          <w:b/>
+          <w:color w:val="222222"/>
+          <w:shd w:val="clear" w:color="auto" w:fill="FFFFFF"/>
+        </w:rPr>
+      </w:pPr>
+    </w:p>
+    <w:p>
+      <w:pPr>
+        <w:spacing w:after="0" w:line="240" w:lineRule="auto"/>
+        <w:rPr>
+          <w:rFonts w:ascii="Arial" w:hAnsi="Arial" w:cs="Arial"/>
+          <w:b/>
+          <w:color w:val="222222"/>
+          <w:shd w:val="clear" w:color="auto" w:fill="FFFFFF"/>
+        </w:rPr>
+      </w:pPr>
       <w:r>
         <w:rPr>
           <w:rFonts w:ascii="Arial" w:hAnsi="Arial" w:cs="Arial"/>
@@ -563,7 +603,7 @@
           <w:i/>
           <w:color w:val="FF0000"/>
         </w:rPr>
-        <w:t xml:space="preserve">_identification_2013,bogey_study_2016,bres_importance_2018}. The introduction of turbulence was shown to improve the flow field and sound prediction for jets originating from a straight cylindrical pipe, at an increased computational cost and complexity due to the generation of synthetic turbulence, near-wall grid refinement and wall modelling. However, the strong sensitivity to the resulting boundary layer characteristics requires adequate knowledge of the experimental conditions, which are not available for the case studied in the present work. Additionally, the presence of a contraction angle within the SMC000 and SMC006 nozzles </w:t>
+        <w:t xml:space="preserve">_identification_2013,bogey_study_2016,bres_importance_2018}. The introduction of turbulence was shown to improve the flow field and sound prediction for jets originating from a straight cylindrical pipe, at an increased computational cost and complexity due to the generation of synthetic turbulence, near-wall grid refinement and wall modelling. However, the strong sensitivity to the resulting boundary layer characteristics requires adequate knowledge </w:t>
       </w:r>
       <w:r>
         <w:rPr>
@@ -572,7 +612,7 @@
           <w:color w:val="FF0000"/>
         </w:rPr>
         <w:lastRenderedPageBreak/>
-        <w:t xml:space="preserve">generates a favourable pressure gradient which thins the nozzle boundary layer and has a stabilizing effect on the turbulence, forcing the boundary layer towards partial </w:t>
+        <w:t xml:space="preserve">of the experimental conditions, which are not available for the case studied in the present work. Additionally, the presence of a contraction angle within the SMC000 and SMC006 nozzles generates a favourable pressure gradient which thins the nozzle boundary layer and has a stabilizing effect on the turbulence, forcing the boundary layer towards partial </w:t>
       </w:r>
       <w:proofErr w:type="spellStart"/>
       <w:r>
@@ -1275,7 +1315,7 @@
           <w:color w:val="222222"/>
           <w:shd w:val="clear" w:color="auto" w:fill="FFFFFF"/>
         </w:rPr>
-        <w:t xml:space="preserve">(10) P13, "this (transition process) will not necessarily have a strong effect on the strength of the noise sources in this region of flow." I don't think it is true from my experience. This process will have strong impact on the noise spectra at forward arcs where polar angle is </w:t>
+        <w:t xml:space="preserve">(10) P13, "this (transition process) will not necessarily have a strong effect on the strength of the noise sources in this region of flow." I don't think it is true from my experience. This </w:t>
       </w:r>
       <w:r>
         <w:rPr>
@@ -1285,7 +1325,7 @@
           <w:shd w:val="clear" w:color="auto" w:fill="FFFFFF"/>
         </w:rPr>
         <w:lastRenderedPageBreak/>
-        <w:t>greater than 90 degree, which isn't shown in the current paper. Therefore, the noise source is affected by this transition process, mainly fine-scale turbulence mixing noise.</w:t>
+        <w:t>process will have strong impact on the noise spectra at forward arcs where polar angle is greater than 90 degree, which isn't shown in the current paper. Therefore, the noise source is affected by this transition process, mainly fine-scale turbulence mixing noise.</w:t>
       </w:r>
     </w:p>
     <w:p>

</xml_diff>